<commit_message>
Task 4: Acceptance Testing & Code Coverage
</commit_message>
<xml_diff>
--- a/Project 5/CoffeeMaker/reqs/Coffee Maker Acceptance Tests.docx
+++ b/Project 5/CoffeeMaker/reqs/Coffee Maker Acceptance Tests.docx
@@ -247,18 +247,8 @@
                 <w:sz w:val="20"/>
                 <w:szCs w:val="20"/>
               </w:rPr>
-              <w:t xml:space="preserve">Precondition: Run </w:t>
-            </w:r>
-            <w:proofErr w:type="spellStart"/>
-            <w:r>
-              <w:rPr>
-                <w:rFonts w:ascii="Times New Roman" w:eastAsia="Times New Roman" w:hAnsi="Times New Roman" w:cs="Times New Roman"/>
-                <w:sz w:val="20"/>
-                <w:szCs w:val="20"/>
-              </w:rPr>
-              <w:t>CoffeeMaker</w:t>
-            </w:r>
-            <w:proofErr w:type="spellEnd"/>
+              <w:t>Precondition: Run CoffeeMaker</w:t>
+            </w:r>
             <w:r>
               <w:rPr>
                 <w:rFonts w:ascii="Times New Roman" w:eastAsia="Times New Roman" w:hAnsi="Times New Roman" w:cs="Times New Roman"/>
@@ -525,18 +515,8 @@
                 <w:sz w:val="20"/>
                 <w:szCs w:val="20"/>
               </w:rPr>
-              <w:t xml:space="preserve">Precondition: Run </w:t>
-            </w:r>
-            <w:proofErr w:type="spellStart"/>
-            <w:r>
-              <w:rPr>
-                <w:rFonts w:ascii="Times New Roman" w:eastAsia="Times New Roman" w:hAnsi="Times New Roman" w:cs="Times New Roman"/>
-                <w:sz w:val="20"/>
-                <w:szCs w:val="20"/>
-              </w:rPr>
-              <w:t>CoffeeMaker</w:t>
-            </w:r>
-            <w:proofErr w:type="spellEnd"/>
+              <w:t>Precondition: Run CoffeeMaker</w:t>
+            </w:r>
             <w:r>
               <w:rPr>
                 <w:rFonts w:ascii="Times New Roman" w:eastAsia="Times New Roman" w:hAnsi="Times New Roman" w:cs="Times New Roman"/>
@@ -666,23 +646,13 @@
                 <w:szCs w:val="20"/>
               </w:rPr>
             </w:pPr>
-            <w:proofErr w:type="spellStart"/>
-            <w:r>
-              <w:rPr>
-                <w:rFonts w:ascii="Times New Roman" w:eastAsia="Times New Roman" w:hAnsi="Times New Roman" w:cs="Times New Roman"/>
-                <w:sz w:val="20"/>
-                <w:szCs w:val="20"/>
-              </w:rPr>
-              <w:t>CoffeeMaker</w:t>
-            </w:r>
-            <w:proofErr w:type="spellEnd"/>
-            <w:r>
-              <w:rPr>
-                <w:rFonts w:ascii="Times New Roman" w:eastAsia="Times New Roman" w:hAnsi="Times New Roman" w:cs="Times New Roman"/>
-                <w:sz w:val="20"/>
-                <w:szCs w:val="20"/>
-              </w:rPr>
-              <w:t xml:space="preserve"> is returned to the waiting state.</w:t>
+            <w:r>
+              <w:rPr>
+                <w:rFonts w:ascii="Times New Roman" w:eastAsia="Times New Roman" w:hAnsi="Times New Roman" w:cs="Times New Roman"/>
+                <w:sz w:val="20"/>
+                <w:szCs w:val="20"/>
+              </w:rPr>
+              <w:t>CoffeeMaker is returned to the waiting state.</w:t>
             </w:r>
           </w:p>
         </w:tc>
@@ -778,18 +748,8 @@
                 <w:sz w:val="20"/>
                 <w:szCs w:val="20"/>
               </w:rPr>
-              <w:t xml:space="preserve">Precondition: Run </w:t>
-            </w:r>
-            <w:proofErr w:type="spellStart"/>
-            <w:r>
-              <w:rPr>
-                <w:rFonts w:ascii="Times New Roman" w:eastAsia="Times New Roman" w:hAnsi="Times New Roman" w:cs="Times New Roman"/>
-                <w:sz w:val="20"/>
-                <w:szCs w:val="20"/>
-              </w:rPr>
-              <w:t>CoffeeMaker</w:t>
-            </w:r>
-            <w:proofErr w:type="spellEnd"/>
+              <w:t>Precondition: Run CoffeeMaker</w:t>
+            </w:r>
             <w:r>
               <w:rPr>
                 <w:rFonts w:ascii="Times New Roman" w:eastAsia="Times New Roman" w:hAnsi="Times New Roman" w:cs="Times New Roman"/>
@@ -821,18 +781,8 @@
                 <w:sz w:val="20"/>
                 <w:szCs w:val="20"/>
               </w:rPr>
-              <w:t xml:space="preserve">Name: </w:t>
-            </w:r>
-            <w:proofErr w:type="spellStart"/>
-            <w:r>
-              <w:rPr>
-                <w:rFonts w:ascii="Times New Roman" w:eastAsia="Times New Roman" w:hAnsi="Times New Roman" w:cs="Times New Roman"/>
-                <w:sz w:val="20"/>
-                <w:szCs w:val="20"/>
-              </w:rPr>
-              <w:t>CoffeeTwo</w:t>
-            </w:r>
-            <w:proofErr w:type="spellEnd"/>
+              <w:t>Name: CoffeeTwo</w:t>
+            </w:r>
             <w:r>
               <w:rPr>
                 <w:rFonts w:ascii="Times New Roman" w:eastAsia="Times New Roman" w:hAnsi="Times New Roman" w:cs="Times New Roman"/>
@@ -935,23 +885,13 @@
                 <w:szCs w:val="20"/>
               </w:rPr>
             </w:pPr>
-            <w:proofErr w:type="spellStart"/>
-            <w:r>
-              <w:rPr>
-                <w:rFonts w:ascii="Times New Roman" w:eastAsia="Times New Roman" w:hAnsi="Times New Roman" w:cs="Times New Roman"/>
-                <w:sz w:val="20"/>
-                <w:szCs w:val="20"/>
-              </w:rPr>
-              <w:t>CoffeeMaker</w:t>
-            </w:r>
-            <w:proofErr w:type="spellEnd"/>
-            <w:r>
-              <w:rPr>
-                <w:rFonts w:ascii="Times New Roman" w:eastAsia="Times New Roman" w:hAnsi="Times New Roman" w:cs="Times New Roman"/>
-                <w:sz w:val="20"/>
-                <w:szCs w:val="20"/>
-              </w:rPr>
-              <w:t xml:space="preserve"> is returned to the waiting state.</w:t>
+            <w:r>
+              <w:rPr>
+                <w:rFonts w:ascii="Times New Roman" w:eastAsia="Times New Roman" w:hAnsi="Times New Roman" w:cs="Times New Roman"/>
+                <w:sz w:val="20"/>
+                <w:szCs w:val="20"/>
+              </w:rPr>
+              <w:t>CoffeeMaker is returned to the waiting state.</w:t>
             </w:r>
           </w:p>
           <w:p>
@@ -1056,18 +996,8 @@
                 <w:sz w:val="20"/>
                 <w:szCs w:val="20"/>
               </w:rPr>
-              <w:t xml:space="preserve">Precondition: Run </w:t>
-            </w:r>
-            <w:proofErr w:type="spellStart"/>
-            <w:r>
-              <w:rPr>
-                <w:rFonts w:ascii="Times New Roman" w:eastAsia="Times New Roman" w:hAnsi="Times New Roman" w:cs="Times New Roman"/>
-                <w:sz w:val="20"/>
-                <w:szCs w:val="20"/>
-              </w:rPr>
-              <w:t>CoffeeMaker</w:t>
-            </w:r>
-            <w:proofErr w:type="spellEnd"/>
+              <w:t>Precondition: Run CoffeeMaker</w:t>
+            </w:r>
             <w:r>
               <w:rPr>
                 <w:rFonts w:ascii="Times New Roman" w:eastAsia="Times New Roman" w:hAnsi="Times New Roman" w:cs="Times New Roman"/>
@@ -1099,18 +1029,8 @@
                 <w:sz w:val="20"/>
                 <w:szCs w:val="20"/>
               </w:rPr>
-              <w:t xml:space="preserve">Name: </w:t>
-            </w:r>
-            <w:proofErr w:type="spellStart"/>
-            <w:r>
-              <w:rPr>
-                <w:rFonts w:ascii="Times New Roman" w:eastAsia="Times New Roman" w:hAnsi="Times New Roman" w:cs="Times New Roman"/>
-                <w:sz w:val="20"/>
-                <w:szCs w:val="20"/>
-              </w:rPr>
-              <w:t>CoffeeThree</w:t>
-            </w:r>
-            <w:proofErr w:type="spellEnd"/>
+              <w:t>Name: CoffeeThree</w:t>
+            </w:r>
             <w:r>
               <w:rPr>
                 <w:rFonts w:ascii="Times New Roman" w:eastAsia="Times New Roman" w:hAnsi="Times New Roman" w:cs="Times New Roman"/>
@@ -1187,18 +1107,8 @@
                 <w:sz w:val="20"/>
                 <w:szCs w:val="20"/>
               </w:rPr>
-              <w:t xml:space="preserve">Name: </w:t>
-            </w:r>
-            <w:proofErr w:type="spellStart"/>
-            <w:r>
-              <w:rPr>
-                <w:rFonts w:ascii="Times New Roman" w:eastAsia="Times New Roman" w:hAnsi="Times New Roman" w:cs="Times New Roman"/>
-                <w:sz w:val="20"/>
-                <w:szCs w:val="20"/>
-              </w:rPr>
-              <w:t>CoffeeThree</w:t>
-            </w:r>
-            <w:proofErr w:type="spellEnd"/>
+              <w:t>Name: CoffeeThree</w:t>
+            </w:r>
             <w:r>
               <w:rPr>
                 <w:rFonts w:ascii="Times New Roman" w:eastAsia="Times New Roman" w:hAnsi="Times New Roman" w:cs="Times New Roman"/>
@@ -1328,23 +1238,13 @@
                 <w:szCs w:val="20"/>
               </w:rPr>
             </w:pPr>
-            <w:proofErr w:type="spellStart"/>
-            <w:r>
-              <w:rPr>
-                <w:rFonts w:ascii="Times New Roman" w:eastAsia="Times New Roman" w:hAnsi="Times New Roman" w:cs="Times New Roman"/>
-                <w:sz w:val="20"/>
-                <w:szCs w:val="20"/>
-              </w:rPr>
-              <w:t>CoffeeMaker</w:t>
-            </w:r>
-            <w:proofErr w:type="spellEnd"/>
-            <w:r>
-              <w:rPr>
-                <w:rFonts w:ascii="Times New Roman" w:eastAsia="Times New Roman" w:hAnsi="Times New Roman" w:cs="Times New Roman"/>
-                <w:sz w:val="20"/>
-                <w:szCs w:val="20"/>
-              </w:rPr>
-              <w:t xml:space="preserve"> is returned to the waiting state.</w:t>
+            <w:r>
+              <w:rPr>
+                <w:rFonts w:ascii="Times New Roman" w:eastAsia="Times New Roman" w:hAnsi="Times New Roman" w:cs="Times New Roman"/>
+                <w:sz w:val="20"/>
+                <w:szCs w:val="20"/>
+              </w:rPr>
+              <w:t>CoffeeMaker is returned to the waiting state.</w:t>
             </w:r>
           </w:p>
         </w:tc>
@@ -1431,18 +1331,8 @@
                 <w:sz w:val="20"/>
                 <w:szCs w:val="20"/>
               </w:rPr>
-              <w:t xml:space="preserve">Precondition: Run </w:t>
-            </w:r>
-            <w:proofErr w:type="spellStart"/>
-            <w:r>
-              <w:rPr>
-                <w:rFonts w:ascii="Times New Roman" w:eastAsia="Times New Roman" w:hAnsi="Times New Roman" w:cs="Times New Roman"/>
-                <w:sz w:val="20"/>
-                <w:szCs w:val="20"/>
-              </w:rPr>
-              <w:t>CoffeeMaker</w:t>
-            </w:r>
-            <w:proofErr w:type="spellEnd"/>
+              <w:t>Precondition: Run CoffeeMaker</w:t>
+            </w:r>
             <w:r>
               <w:rPr>
                 <w:rFonts w:ascii="Times New Roman" w:eastAsia="Times New Roman" w:hAnsi="Times New Roman" w:cs="Times New Roman"/>
@@ -1577,18 +1467,8 @@
                 <w:sz w:val="20"/>
                 <w:szCs w:val="20"/>
               </w:rPr>
-              <w:t xml:space="preserve">Name: </w:t>
-            </w:r>
-            <w:proofErr w:type="spellStart"/>
-            <w:r>
-              <w:rPr>
-                <w:rFonts w:ascii="Times New Roman" w:eastAsia="Times New Roman" w:hAnsi="Times New Roman" w:cs="Times New Roman"/>
-                <w:sz w:val="20"/>
-                <w:szCs w:val="20"/>
-              </w:rPr>
-              <w:t>CoffeeTwo</w:t>
-            </w:r>
-            <w:proofErr w:type="spellEnd"/>
+              <w:t>Name: CoffeeTwo</w:t>
+            </w:r>
             <w:r>
               <w:rPr>
                 <w:rFonts w:ascii="Times New Roman" w:eastAsia="Times New Roman" w:hAnsi="Times New Roman" w:cs="Times New Roman"/>
@@ -1683,18 +1563,8 @@
                 <w:sz w:val="20"/>
                 <w:szCs w:val="20"/>
               </w:rPr>
-              <w:t xml:space="preserve">Name: </w:t>
-            </w:r>
-            <w:proofErr w:type="spellStart"/>
-            <w:r>
-              <w:rPr>
-                <w:rFonts w:ascii="Times New Roman" w:eastAsia="Times New Roman" w:hAnsi="Times New Roman" w:cs="Times New Roman"/>
-                <w:sz w:val="20"/>
-                <w:szCs w:val="20"/>
-              </w:rPr>
-              <w:t>CoffeeThree</w:t>
-            </w:r>
-            <w:proofErr w:type="spellEnd"/>
+              <w:t>Name: CoffeeThree</w:t>
+            </w:r>
             <w:r>
               <w:rPr>
                 <w:rFonts w:ascii="Times New Roman" w:eastAsia="Times New Roman" w:hAnsi="Times New Roman" w:cs="Times New Roman"/>
@@ -1711,25 +1581,25 @@
                 <w:szCs w:val="20"/>
               </w:rPr>
               <w:br/>
-              <w:t>Coffee: 5</w:t>
-            </w:r>
-            <w:r>
-              <w:rPr>
-                <w:rFonts w:ascii="Times New Roman" w:eastAsia="Times New Roman" w:hAnsi="Times New Roman" w:cs="Times New Roman"/>
-                <w:sz w:val="20"/>
-                <w:szCs w:val="20"/>
-              </w:rPr>
-              <w:br/>
-              <w:t>Milk: 2</w:t>
-            </w:r>
-            <w:r>
-              <w:rPr>
-                <w:rFonts w:ascii="Times New Roman" w:eastAsia="Times New Roman" w:hAnsi="Times New Roman" w:cs="Times New Roman"/>
-                <w:sz w:val="20"/>
-                <w:szCs w:val="20"/>
-              </w:rPr>
-              <w:br/>
-              <w:t>Sugar: 3</w:t>
+              <w:t>Coffee: 2</w:t>
+            </w:r>
+            <w:r>
+              <w:rPr>
+                <w:rFonts w:ascii="Times New Roman" w:eastAsia="Times New Roman" w:hAnsi="Times New Roman" w:cs="Times New Roman"/>
+                <w:sz w:val="20"/>
+                <w:szCs w:val="20"/>
+              </w:rPr>
+              <w:br/>
+              <w:t>Milk: 1</w:t>
+            </w:r>
+            <w:r>
+              <w:rPr>
+                <w:rFonts w:ascii="Times New Roman" w:eastAsia="Times New Roman" w:hAnsi="Times New Roman" w:cs="Times New Roman"/>
+                <w:sz w:val="20"/>
+                <w:szCs w:val="20"/>
+              </w:rPr>
+              <w:br/>
+              <w:t>Sugar: 1</w:t>
             </w:r>
             <w:r>
               <w:rPr>
@@ -1782,16 +1652,7 @@
                 <w:szCs w:val="20"/>
               </w:rPr>
               <w:br/>
-              <w:t xml:space="preserve">Name: </w:t>
-            </w:r>
-            <w:proofErr w:type="spellStart"/>
-            <w:r>
-              <w:rPr>
-                <w:rFonts w:ascii="Times New Roman" w:eastAsia="Times New Roman" w:hAnsi="Times New Roman" w:cs="Times New Roman"/>
-                <w:sz w:val="20"/>
-                <w:szCs w:val="20"/>
-              </w:rPr>
-              <w:t>Coffee</w:t>
+              <w:t>Name: Coffee</w:t>
             </w:r>
             <w:r>
               <w:rPr>
@@ -1801,7 +1662,6 @@
               </w:rPr>
               <w:t>Four</w:t>
             </w:r>
-            <w:proofErr w:type="spellEnd"/>
             <w:r>
               <w:rPr>
                 <w:rFonts w:ascii="Times New Roman" w:eastAsia="Times New Roman" w:hAnsi="Times New Roman" w:cs="Times New Roman"/>
@@ -1901,7 +1761,7 @@
                 <w:szCs w:val="20"/>
               </w:rPr>
               <w:lastRenderedPageBreak/>
-              <w:t>The 3</w:t>
+              <w:t>The 4</w:t>
             </w:r>
             <w:r>
               <w:rPr>
@@ -1910,15 +1770,23 @@
                 <w:szCs w:val="20"/>
                 <w:vertAlign w:val="superscript"/>
               </w:rPr>
-              <w:t>rd</w:t>
-            </w:r>
-            <w:r>
-              <w:rPr>
-                <w:rFonts w:ascii="Times New Roman" w:eastAsia="Times New Roman" w:hAnsi="Times New Roman" w:cs="Times New Roman"/>
-                <w:sz w:val="20"/>
-                <w:szCs w:val="20"/>
-              </w:rPr>
-              <w:t xml:space="preserve"> c</w:t>
+              <w:t>th</w:t>
+            </w:r>
+            <w:r>
+              <w:rPr>
+                <w:rFonts w:ascii="Times New Roman" w:eastAsia="Times New Roman" w:hAnsi="Times New Roman" w:cs="Times New Roman"/>
+                <w:sz w:val="20"/>
+                <w:szCs w:val="20"/>
+              </w:rPr>
+              <w:t xml:space="preserve"> </w:t>
+            </w:r>
+            <w:r>
+              <w:rPr>
+                <w:rFonts w:ascii="Times New Roman" w:eastAsia="Times New Roman" w:hAnsi="Times New Roman" w:cs="Times New Roman"/>
+                <w:sz w:val="20"/>
+                <w:szCs w:val="20"/>
+              </w:rPr>
+              <w:t>c</w:t>
             </w:r>
             <w:r>
               <w:rPr>
@@ -1972,23 +1840,13 @@
                 <w:szCs w:val="20"/>
               </w:rPr>
             </w:pPr>
-            <w:proofErr w:type="spellStart"/>
-            <w:r>
-              <w:rPr>
-                <w:rFonts w:ascii="Times New Roman" w:eastAsia="Times New Roman" w:hAnsi="Times New Roman" w:cs="Times New Roman"/>
-                <w:sz w:val="20"/>
-                <w:szCs w:val="20"/>
-              </w:rPr>
-              <w:t>CoffeeMaker</w:t>
-            </w:r>
-            <w:proofErr w:type="spellEnd"/>
-            <w:r>
-              <w:rPr>
-                <w:rFonts w:ascii="Times New Roman" w:eastAsia="Times New Roman" w:hAnsi="Times New Roman" w:cs="Times New Roman"/>
-                <w:sz w:val="20"/>
-                <w:szCs w:val="20"/>
-              </w:rPr>
-              <w:t xml:space="preserve"> is returned to the waiting state.</w:t>
+            <w:r>
+              <w:rPr>
+                <w:rFonts w:ascii="Times New Roman" w:eastAsia="Times New Roman" w:hAnsi="Times New Roman" w:cs="Times New Roman"/>
+                <w:sz w:val="20"/>
+                <w:szCs w:val="20"/>
+              </w:rPr>
+              <w:t>CoffeeMaker is returned to the waiting state.</w:t>
             </w:r>
           </w:p>
         </w:tc>
@@ -2257,26 +2115,16 @@
                 <w:szCs w:val="20"/>
               </w:rPr>
               <w:br/>
-              <w:t xml:space="preserve">Select: </w:t>
-            </w:r>
-            <w:proofErr w:type="spellStart"/>
-            <w:r>
-              <w:rPr>
-                <w:rFonts w:ascii="Times New Roman" w:eastAsia="Times New Roman" w:hAnsi="Times New Roman" w:cs="Times New Roman"/>
-                <w:sz w:val="20"/>
-                <w:szCs w:val="20"/>
-              </w:rPr>
-              <w:t>Coffee</w:t>
-            </w:r>
-            <w:r>
-              <w:rPr>
-                <w:rFonts w:ascii="Times New Roman" w:eastAsia="Times New Roman" w:hAnsi="Times New Roman" w:cs="Times New Roman"/>
-                <w:sz w:val="20"/>
-                <w:szCs w:val="20"/>
-              </w:rPr>
-              <w:t>Seven</w:t>
-            </w:r>
-            <w:proofErr w:type="spellEnd"/>
+              <w:t>Select: Coffee</w:t>
+            </w:r>
+            <w:r>
+              <w:rPr>
+                <w:rFonts w:ascii="Times New Roman" w:eastAsia="Times New Roman" w:hAnsi="Times New Roman" w:cs="Times New Roman"/>
+                <w:sz w:val="20"/>
+                <w:szCs w:val="20"/>
+              </w:rPr>
+              <w:t>Four</w:t>
+            </w:r>
           </w:p>
         </w:tc>
         <w:tc>
@@ -2317,23 +2165,13 @@
                 <w:szCs w:val="20"/>
               </w:rPr>
             </w:pPr>
-            <w:proofErr w:type="spellStart"/>
-            <w:r>
-              <w:rPr>
-                <w:rFonts w:ascii="Times New Roman" w:eastAsia="Times New Roman" w:hAnsi="Times New Roman" w:cs="Times New Roman"/>
-                <w:sz w:val="20"/>
-                <w:szCs w:val="20"/>
-              </w:rPr>
-              <w:t>CoffeeMaker</w:t>
-            </w:r>
-            <w:proofErr w:type="spellEnd"/>
-            <w:r>
-              <w:rPr>
-                <w:rFonts w:ascii="Times New Roman" w:eastAsia="Times New Roman" w:hAnsi="Times New Roman" w:cs="Times New Roman"/>
-                <w:sz w:val="20"/>
-                <w:szCs w:val="20"/>
-              </w:rPr>
-              <w:t xml:space="preserve"> is returned to the waiting state.</w:t>
+            <w:r>
+              <w:rPr>
+                <w:rFonts w:ascii="Times New Roman" w:eastAsia="Times New Roman" w:hAnsi="Times New Roman" w:cs="Times New Roman"/>
+                <w:sz w:val="20"/>
+                <w:szCs w:val="20"/>
+              </w:rPr>
+              <w:t>CoffeeMaker is returned to the waiting state.</w:t>
             </w:r>
           </w:p>
         </w:tc>
@@ -2473,51 +2311,7 @@
                 <w:szCs w:val="20"/>
               </w:rPr>
               <w:br/>
-              <w:t>Price: 50</w:t>
-            </w:r>
-            <w:r>
-              <w:rPr>
-                <w:rFonts w:ascii="Times New Roman" w:eastAsia="Times New Roman" w:hAnsi="Times New Roman" w:cs="Times New Roman"/>
-                <w:sz w:val="20"/>
-                <w:szCs w:val="20"/>
-              </w:rPr>
-              <w:br/>
-              <w:t>Coffee: 3</w:t>
-            </w:r>
-            <w:r>
-              <w:rPr>
-                <w:rFonts w:ascii="Times New Roman" w:eastAsia="Times New Roman" w:hAnsi="Times New Roman" w:cs="Times New Roman"/>
-                <w:sz w:val="20"/>
-                <w:szCs w:val="20"/>
-              </w:rPr>
-              <w:br/>
-              <w:t>Milk: 1</w:t>
-            </w:r>
-            <w:r>
-              <w:rPr>
-                <w:rFonts w:ascii="Times New Roman" w:eastAsia="Times New Roman" w:hAnsi="Times New Roman" w:cs="Times New Roman"/>
-                <w:sz w:val="20"/>
-                <w:szCs w:val="20"/>
-              </w:rPr>
-              <w:br/>
-              <w:t>Sugar: 1</w:t>
-            </w:r>
-            <w:r>
-              <w:rPr>
-                <w:rFonts w:ascii="Times New Roman" w:eastAsia="Times New Roman" w:hAnsi="Times New Roman" w:cs="Times New Roman"/>
-                <w:sz w:val="20"/>
-                <w:szCs w:val="20"/>
-              </w:rPr>
-              <w:br/>
-              <w:t>Chocolate: 0</w:t>
-            </w:r>
-            <w:r>
-              <w:rPr>
-                <w:rFonts w:ascii="Times New Roman" w:eastAsia="Times New Roman" w:hAnsi="Times New Roman" w:cs="Times New Roman"/>
-                <w:sz w:val="20"/>
-                <w:szCs w:val="20"/>
-              </w:rPr>
-              <w:t> </w:t>
+              <w:t>Sugar: 6</w:t>
             </w:r>
             <w:r>
               <w:rPr>
@@ -2687,26 +2481,16 @@
                 <w:szCs w:val="20"/>
               </w:rPr>
               <w:br/>
-              <w:t xml:space="preserve">Select: </w:t>
-            </w:r>
-            <w:proofErr w:type="spellStart"/>
-            <w:r>
-              <w:rPr>
-                <w:rFonts w:ascii="Times New Roman" w:eastAsia="Times New Roman" w:hAnsi="Times New Roman" w:cs="Times New Roman"/>
-                <w:sz w:val="20"/>
-                <w:szCs w:val="20"/>
-              </w:rPr>
-              <w:t>Coffee</w:t>
-            </w:r>
-            <w:r>
-              <w:rPr>
-                <w:rFonts w:ascii="Times New Roman" w:eastAsia="Times New Roman" w:hAnsi="Times New Roman" w:cs="Times New Roman"/>
-                <w:sz w:val="20"/>
-                <w:szCs w:val="20"/>
-              </w:rPr>
-              <w:t>Ten</w:t>
-            </w:r>
-            <w:proofErr w:type="spellEnd"/>
+              <w:t>Select: Coffee</w:t>
+            </w:r>
+            <w:r>
+              <w:rPr>
+                <w:rFonts w:ascii="Times New Roman" w:eastAsia="Times New Roman" w:hAnsi="Times New Roman" w:cs="Times New Roman"/>
+                <w:sz w:val="20"/>
+                <w:szCs w:val="20"/>
+              </w:rPr>
+              <w:t>Four</w:t>
+            </w:r>
           </w:p>
         </w:tc>
         <w:tc>
@@ -2786,23 +2570,13 @@
                 <w:szCs w:val="20"/>
               </w:rPr>
             </w:pPr>
-            <w:proofErr w:type="spellStart"/>
-            <w:r>
-              <w:rPr>
-                <w:rFonts w:ascii="Times New Roman" w:eastAsia="Times New Roman" w:hAnsi="Times New Roman" w:cs="Times New Roman"/>
-                <w:sz w:val="20"/>
-                <w:szCs w:val="20"/>
-              </w:rPr>
-              <w:t>addInventory</w:t>
-            </w:r>
-            <w:proofErr w:type="spellEnd"/>
-            <w:r>
-              <w:rPr>
-                <w:rFonts w:ascii="Times New Roman" w:eastAsia="Times New Roman" w:hAnsi="Times New Roman" w:cs="Times New Roman"/>
-                <w:sz w:val="20"/>
-                <w:szCs w:val="20"/>
-              </w:rPr>
-              <w:t xml:space="preserve"> 1</w:t>
+            <w:r>
+              <w:rPr>
+                <w:rFonts w:ascii="Times New Roman" w:eastAsia="Times New Roman" w:hAnsi="Times New Roman" w:cs="Times New Roman"/>
+                <w:sz w:val="20"/>
+                <w:szCs w:val="20"/>
+              </w:rPr>
+              <w:t>addInventory 1</w:t>
             </w:r>
           </w:p>
         </w:tc>
@@ -2832,18 +2606,8 @@
                 <w:sz w:val="20"/>
                 <w:szCs w:val="20"/>
               </w:rPr>
-              <w:t xml:space="preserve">Precondition: Run </w:t>
-            </w:r>
-            <w:proofErr w:type="spellStart"/>
-            <w:r>
-              <w:rPr>
-                <w:rFonts w:ascii="Times New Roman" w:eastAsia="Times New Roman" w:hAnsi="Times New Roman" w:cs="Times New Roman"/>
-                <w:sz w:val="20"/>
-                <w:szCs w:val="20"/>
-              </w:rPr>
-              <w:t>CoffeeMaker</w:t>
-            </w:r>
-            <w:proofErr w:type="spellEnd"/>
+              <w:t>Precondition: Run CoffeeMaker</w:t>
+            </w:r>
             <w:r>
               <w:rPr>
                 <w:rFonts w:ascii="Times New Roman" w:eastAsia="Times New Roman" w:hAnsi="Times New Roman" w:cs="Times New Roman"/>
@@ -2946,7 +2710,7 @@
                 <w:sz w:val="20"/>
                 <w:szCs w:val="20"/>
               </w:rPr>
-              <w:t>Sugar: 25</w:t>
+              <w:t>Sugar: 0</w:t>
             </w:r>
           </w:p>
           <w:p>
@@ -3042,23 +2806,13 @@
                 <w:szCs w:val="20"/>
               </w:rPr>
             </w:pPr>
-            <w:proofErr w:type="spellStart"/>
-            <w:r>
-              <w:rPr>
-                <w:rFonts w:ascii="Times New Roman" w:eastAsia="Times New Roman" w:hAnsi="Times New Roman" w:cs="Times New Roman"/>
-                <w:sz w:val="20"/>
-                <w:szCs w:val="20"/>
-              </w:rPr>
-              <w:t>CoffeeMaker</w:t>
-            </w:r>
-            <w:proofErr w:type="spellEnd"/>
-            <w:r>
-              <w:rPr>
-                <w:rFonts w:ascii="Times New Roman" w:eastAsia="Times New Roman" w:hAnsi="Times New Roman" w:cs="Times New Roman"/>
-                <w:sz w:val="20"/>
-                <w:szCs w:val="20"/>
-              </w:rPr>
-              <w:t xml:space="preserve"> is returned to the waiting state.</w:t>
+            <w:r>
+              <w:rPr>
+                <w:rFonts w:ascii="Times New Roman" w:eastAsia="Times New Roman" w:hAnsi="Times New Roman" w:cs="Times New Roman"/>
+                <w:sz w:val="20"/>
+                <w:szCs w:val="20"/>
+              </w:rPr>
+              <w:t>CoffeeMaker is returned to the waiting state.</w:t>
             </w:r>
           </w:p>
         </w:tc>
@@ -3253,23 +3007,13 @@
                 <w:szCs w:val="20"/>
               </w:rPr>
             </w:pPr>
-            <w:proofErr w:type="spellStart"/>
-            <w:r>
-              <w:rPr>
-                <w:rFonts w:ascii="Times New Roman" w:eastAsia="Times New Roman" w:hAnsi="Times New Roman" w:cs="Times New Roman"/>
-                <w:sz w:val="20"/>
-                <w:szCs w:val="20"/>
-              </w:rPr>
-              <w:t>CoffeeMaker</w:t>
-            </w:r>
-            <w:proofErr w:type="spellEnd"/>
-            <w:r>
-              <w:rPr>
-                <w:rFonts w:ascii="Times New Roman" w:eastAsia="Times New Roman" w:hAnsi="Times New Roman" w:cs="Times New Roman"/>
-                <w:sz w:val="20"/>
-                <w:szCs w:val="20"/>
-              </w:rPr>
-              <w:t xml:space="preserve"> is returned to the waiting state.</w:t>
+            <w:r>
+              <w:rPr>
+                <w:rFonts w:ascii="Times New Roman" w:eastAsia="Times New Roman" w:hAnsi="Times New Roman" w:cs="Times New Roman"/>
+                <w:sz w:val="20"/>
+                <w:szCs w:val="20"/>
+              </w:rPr>
+              <w:t>CoffeeMaker is returned to the waiting state.</w:t>
             </w:r>
           </w:p>
         </w:tc>
@@ -3434,25 +3178,25 @@
                 <w:sz w:val="20"/>
                 <w:szCs w:val="20"/>
               </w:rPr>
-              <w:t>Amount to pay: 20</w:t>
-            </w:r>
-          </w:p>
-          <w:p>
-            <w:pPr>
-              <w:spacing w:after="0" w:line="240" w:lineRule="auto"/>
-              <w:rPr>
-                <w:rFonts w:ascii="Times New Roman" w:eastAsia="Times New Roman" w:hAnsi="Times New Roman" w:cs="Times New Roman"/>
-                <w:sz w:val="20"/>
-                <w:szCs w:val="20"/>
-              </w:rPr>
-            </w:pPr>
-            <w:r>
-              <w:rPr>
-                <w:rFonts w:ascii="Times New Roman" w:eastAsia="Times New Roman" w:hAnsi="Times New Roman" w:cs="Times New Roman"/>
-                <w:sz w:val="20"/>
-                <w:szCs w:val="20"/>
-              </w:rPr>
-              <w:t>Amount Paid: 30</w:t>
+              <w:t>Amount to pay: 50</w:t>
+            </w:r>
+          </w:p>
+          <w:p>
+            <w:pPr>
+              <w:spacing w:after="0" w:line="240" w:lineRule="auto"/>
+              <w:rPr>
+                <w:rFonts w:ascii="Times New Roman" w:eastAsia="Times New Roman" w:hAnsi="Times New Roman" w:cs="Times New Roman"/>
+                <w:sz w:val="20"/>
+                <w:szCs w:val="20"/>
+              </w:rPr>
+            </w:pPr>
+            <w:r>
+              <w:rPr>
+                <w:rFonts w:ascii="Times New Roman" w:eastAsia="Times New Roman" w:hAnsi="Times New Roman" w:cs="Times New Roman"/>
+                <w:sz w:val="20"/>
+                <w:szCs w:val="20"/>
+              </w:rPr>
+              <w:t>Amount Paid: 60</w:t>
             </w:r>
           </w:p>
         </w:tc>
@@ -3512,7 +3256,6 @@
                 <w:szCs w:val="20"/>
               </w:rPr>
             </w:pPr>
-            <w:proofErr w:type="spellStart"/>
             <w:r>
               <w:rPr>
                 <w:rFonts w:ascii="Times New Roman" w:eastAsia="Times New Roman" w:hAnsi="Times New Roman" w:cs="Times New Roman"/>
@@ -3535,16 +3278,7 @@
                 <w:sz w:val="20"/>
                 <w:szCs w:val="20"/>
               </w:rPr>
-              <w:t>eMaker</w:t>
-            </w:r>
-            <w:proofErr w:type="spellEnd"/>
-            <w:r>
-              <w:rPr>
-                <w:rFonts w:ascii="Times New Roman" w:eastAsia="Times New Roman" w:hAnsi="Times New Roman" w:cs="Times New Roman"/>
-                <w:sz w:val="20"/>
-                <w:szCs w:val="20"/>
-              </w:rPr>
-              <w:t xml:space="preserve"> returned to waiting state.</w:t>
+              <w:t>eMaker returned to waiting state.</w:t>
             </w:r>
           </w:p>
         </w:tc>
@@ -3601,133 +3335,141 @@
                 <w:sz w:val="20"/>
                 <w:szCs w:val="20"/>
               </w:rPr>
+              <w:t>purchaseBeverage2</w:t>
+            </w:r>
+          </w:p>
+        </w:tc>
+        <w:tc>
+          <w:tcPr>
+            <w:tcW w:w="4026" w:type="dxa"/>
+            <w:tcBorders>
+              <w:top w:val="outset" w:sz="6" w:space="0" w:color="auto"/>
+              <w:left w:val="outset" w:sz="6" w:space="0" w:color="auto"/>
+              <w:bottom w:val="outset" w:sz="6" w:space="0" w:color="auto"/>
+              <w:right w:val="outset" w:sz="6" w:space="0" w:color="auto"/>
+            </w:tcBorders>
+            <w:vAlign w:val="center"/>
+          </w:tcPr>
+          <w:p>
+            <w:pPr>
+              <w:spacing w:after="0" w:line="240" w:lineRule="auto"/>
+              <w:rPr>
+                <w:rFonts w:ascii="Times New Roman" w:eastAsia="Times New Roman" w:hAnsi="Times New Roman" w:cs="Times New Roman"/>
+                <w:sz w:val="20"/>
+                <w:szCs w:val="20"/>
+              </w:rPr>
+            </w:pPr>
+            <w:r>
+              <w:rPr>
+                <w:rFonts w:ascii="Times New Roman" w:eastAsia="Times New Roman" w:hAnsi="Times New Roman" w:cs="Times New Roman"/>
+                <w:sz w:val="20"/>
+                <w:szCs w:val="20"/>
+              </w:rPr>
+              <w:t>Precondition: addRecipe1 has run successfully</w:t>
+            </w:r>
+          </w:p>
+          <w:p>
+            <w:pPr>
+              <w:spacing w:after="0" w:line="240" w:lineRule="auto"/>
+              <w:rPr>
+                <w:rFonts w:ascii="Times New Roman" w:eastAsia="Times New Roman" w:hAnsi="Times New Roman" w:cs="Times New Roman"/>
+                <w:sz w:val="20"/>
+                <w:szCs w:val="20"/>
+              </w:rPr>
+            </w:pPr>
+            <w:r>
+              <w:rPr>
+                <w:rFonts w:ascii="Times New Roman" w:eastAsia="Times New Roman" w:hAnsi="Times New Roman" w:cs="Times New Roman"/>
+                <w:sz w:val="20"/>
+                <w:szCs w:val="20"/>
+              </w:rPr>
+              <w:t>Enter: Menu option 6</w:t>
+            </w:r>
+            <w:r>
+              <w:rPr>
+                <w:rFonts w:ascii="Times New Roman" w:eastAsia="Times New Roman" w:hAnsi="Times New Roman" w:cs="Times New Roman"/>
+                <w:sz w:val="20"/>
+                <w:szCs w:val="20"/>
+              </w:rPr>
+              <w:t>, "</w:t>
+            </w:r>
+            <w:r>
+              <w:rPr>
+                <w:rFonts w:ascii="Times New Roman" w:eastAsia="Times New Roman" w:hAnsi="Times New Roman" w:cs="Times New Roman"/>
+                <w:sz w:val="20"/>
+                <w:szCs w:val="20"/>
+              </w:rPr>
+              <w:t>Purchase Coffee</w:t>
+            </w:r>
+            <w:r>
+              <w:rPr>
+                <w:rFonts w:ascii="Times New Roman" w:eastAsia="Times New Roman" w:hAnsi="Times New Roman" w:cs="Times New Roman"/>
+                <w:sz w:val="20"/>
+                <w:szCs w:val="20"/>
+              </w:rPr>
+              <w:t>"</w:t>
+            </w:r>
+          </w:p>
+          <w:p>
+            <w:pPr>
+              <w:spacing w:after="0" w:line="240" w:lineRule="auto"/>
+              <w:rPr>
+                <w:rFonts w:ascii="Times New Roman" w:eastAsia="Times New Roman" w:hAnsi="Times New Roman" w:cs="Times New Roman"/>
+                <w:sz w:val="20"/>
+                <w:szCs w:val="20"/>
+              </w:rPr>
+            </w:pPr>
+            <w:r>
+              <w:rPr>
+                <w:rFonts w:ascii="Times New Roman" w:eastAsia="Times New Roman" w:hAnsi="Times New Roman" w:cs="Times New Roman"/>
+                <w:sz w:val="20"/>
+                <w:szCs w:val="20"/>
+              </w:rPr>
+              <w:t>Select: Coffee</w:t>
+            </w:r>
+          </w:p>
+          <w:p>
+            <w:pPr>
+              <w:spacing w:after="0" w:line="240" w:lineRule="auto"/>
+              <w:rPr>
+                <w:rFonts w:ascii="Times New Roman" w:eastAsia="Times New Roman" w:hAnsi="Times New Roman" w:cs="Times New Roman"/>
+                <w:sz w:val="20"/>
+                <w:szCs w:val="20"/>
+              </w:rPr>
+            </w:pPr>
+            <w:r>
+              <w:rPr>
+                <w:rFonts w:ascii="Times New Roman" w:eastAsia="Times New Roman" w:hAnsi="Times New Roman" w:cs="Times New Roman"/>
+                <w:sz w:val="20"/>
+                <w:szCs w:val="20"/>
+              </w:rPr>
+              <w:t>Amount to pay: 5</w:t>
+            </w:r>
+            <w:r>
+              <w:rPr>
+                <w:rFonts w:ascii="Times New Roman" w:eastAsia="Times New Roman" w:hAnsi="Times New Roman" w:cs="Times New Roman"/>
+                <w:sz w:val="20"/>
+                <w:szCs w:val="20"/>
+              </w:rPr>
+              <w:t>0</w:t>
+            </w:r>
+          </w:p>
+          <w:p>
+            <w:pPr>
+              <w:spacing w:after="0" w:line="240" w:lineRule="auto"/>
+              <w:rPr>
+                <w:rFonts w:ascii="Times New Roman" w:eastAsia="Times New Roman" w:hAnsi="Times New Roman" w:cs="Times New Roman"/>
+                <w:sz w:val="20"/>
+                <w:szCs w:val="20"/>
+              </w:rPr>
+            </w:pPr>
+            <w:r>
+              <w:rPr>
+                <w:rFonts w:ascii="Times New Roman" w:eastAsia="Times New Roman" w:hAnsi="Times New Roman" w:cs="Times New Roman"/>
+                <w:sz w:val="20"/>
+                <w:szCs w:val="20"/>
+              </w:rPr>
               <w:lastRenderedPageBreak/>
-              <w:t>purchaseBeverage2</w:t>
-            </w:r>
-          </w:p>
-        </w:tc>
-        <w:tc>
-          <w:tcPr>
-            <w:tcW w:w="4026" w:type="dxa"/>
-            <w:tcBorders>
-              <w:top w:val="outset" w:sz="6" w:space="0" w:color="auto"/>
-              <w:left w:val="outset" w:sz="6" w:space="0" w:color="auto"/>
-              <w:bottom w:val="outset" w:sz="6" w:space="0" w:color="auto"/>
-              <w:right w:val="outset" w:sz="6" w:space="0" w:color="auto"/>
-            </w:tcBorders>
-            <w:vAlign w:val="center"/>
-          </w:tcPr>
-          <w:p>
-            <w:pPr>
-              <w:spacing w:after="0" w:line="240" w:lineRule="auto"/>
-              <w:rPr>
-                <w:rFonts w:ascii="Times New Roman" w:eastAsia="Times New Roman" w:hAnsi="Times New Roman" w:cs="Times New Roman"/>
-                <w:sz w:val="20"/>
-                <w:szCs w:val="20"/>
-              </w:rPr>
-            </w:pPr>
-            <w:r>
-              <w:rPr>
-                <w:rFonts w:ascii="Times New Roman" w:eastAsia="Times New Roman" w:hAnsi="Times New Roman" w:cs="Times New Roman"/>
-                <w:sz w:val="20"/>
-                <w:szCs w:val="20"/>
-              </w:rPr>
-              <w:t>Precondition: addRecipe1 has run successfully</w:t>
-            </w:r>
-          </w:p>
-          <w:p>
-            <w:pPr>
-              <w:spacing w:after="0" w:line="240" w:lineRule="auto"/>
-              <w:rPr>
-                <w:rFonts w:ascii="Times New Roman" w:eastAsia="Times New Roman" w:hAnsi="Times New Roman" w:cs="Times New Roman"/>
-                <w:sz w:val="20"/>
-                <w:szCs w:val="20"/>
-              </w:rPr>
-            </w:pPr>
-            <w:r>
-              <w:rPr>
-                <w:rFonts w:ascii="Times New Roman" w:eastAsia="Times New Roman" w:hAnsi="Times New Roman" w:cs="Times New Roman"/>
-                <w:sz w:val="20"/>
-                <w:szCs w:val="20"/>
-              </w:rPr>
-              <w:t>Enter: Menu option 6</w:t>
-            </w:r>
-            <w:r>
-              <w:rPr>
-                <w:rFonts w:ascii="Times New Roman" w:eastAsia="Times New Roman" w:hAnsi="Times New Roman" w:cs="Times New Roman"/>
-                <w:sz w:val="20"/>
-                <w:szCs w:val="20"/>
-              </w:rPr>
-              <w:t>, "</w:t>
-            </w:r>
-            <w:r>
-              <w:rPr>
-                <w:rFonts w:ascii="Times New Roman" w:eastAsia="Times New Roman" w:hAnsi="Times New Roman" w:cs="Times New Roman"/>
-                <w:sz w:val="20"/>
-                <w:szCs w:val="20"/>
-              </w:rPr>
-              <w:t>Purchase Coffee</w:t>
-            </w:r>
-            <w:r>
-              <w:rPr>
-                <w:rFonts w:ascii="Times New Roman" w:eastAsia="Times New Roman" w:hAnsi="Times New Roman" w:cs="Times New Roman"/>
-                <w:sz w:val="20"/>
-                <w:szCs w:val="20"/>
-              </w:rPr>
-              <w:t>"</w:t>
-            </w:r>
-          </w:p>
-          <w:p>
-            <w:pPr>
-              <w:spacing w:after="0" w:line="240" w:lineRule="auto"/>
-              <w:rPr>
-                <w:rFonts w:ascii="Times New Roman" w:eastAsia="Times New Roman" w:hAnsi="Times New Roman" w:cs="Times New Roman"/>
-                <w:sz w:val="20"/>
-                <w:szCs w:val="20"/>
-              </w:rPr>
-            </w:pPr>
-            <w:r>
-              <w:rPr>
-                <w:rFonts w:ascii="Times New Roman" w:eastAsia="Times New Roman" w:hAnsi="Times New Roman" w:cs="Times New Roman"/>
-                <w:sz w:val="20"/>
-                <w:szCs w:val="20"/>
-              </w:rPr>
-              <w:t>Select: Coffee</w:t>
-            </w:r>
-          </w:p>
-          <w:p>
-            <w:pPr>
-              <w:spacing w:after="0" w:line="240" w:lineRule="auto"/>
-              <w:rPr>
-                <w:rFonts w:ascii="Times New Roman" w:eastAsia="Times New Roman" w:hAnsi="Times New Roman" w:cs="Times New Roman"/>
-                <w:sz w:val="20"/>
-                <w:szCs w:val="20"/>
-              </w:rPr>
-            </w:pPr>
-            <w:r>
-              <w:rPr>
-                <w:rFonts w:ascii="Times New Roman" w:eastAsia="Times New Roman" w:hAnsi="Times New Roman" w:cs="Times New Roman"/>
-                <w:sz w:val="20"/>
-                <w:szCs w:val="20"/>
-              </w:rPr>
-              <w:t>Amount to pay: 20</w:t>
-            </w:r>
-          </w:p>
-          <w:p>
-            <w:pPr>
-              <w:spacing w:after="0" w:line="240" w:lineRule="auto"/>
-              <w:rPr>
-                <w:rFonts w:ascii="Times New Roman" w:eastAsia="Times New Roman" w:hAnsi="Times New Roman" w:cs="Times New Roman"/>
-                <w:sz w:val="20"/>
-                <w:szCs w:val="20"/>
-              </w:rPr>
-            </w:pPr>
-            <w:r>
-              <w:rPr>
-                <w:rFonts w:ascii="Times New Roman" w:eastAsia="Times New Roman" w:hAnsi="Times New Roman" w:cs="Times New Roman"/>
-                <w:sz w:val="20"/>
-                <w:szCs w:val="20"/>
-              </w:rPr>
               <w:t>Amount Paid: 10</w:t>
             </w:r>
           </w:p>
@@ -3758,6 +3500,7 @@
                 <w:sz w:val="20"/>
                 <w:szCs w:val="20"/>
               </w:rPr>
+              <w:lastRenderedPageBreak/>
               <w:t>The user is not able to purchase a beverage because they did not deposit enough money.</w:t>
             </w:r>
           </w:p>
@@ -3784,35 +3527,36 @@
                 <w:sz w:val="20"/>
                 <w:szCs w:val="20"/>
               </w:rPr>
-              <w:t>eturn change 20.</w:t>
-            </w:r>
-          </w:p>
-          <w:p>
-            <w:pPr>
-              <w:spacing w:after="0" w:line="240" w:lineRule="auto"/>
-              <w:rPr>
-                <w:rFonts w:ascii="Times New Roman" w:eastAsia="Times New Roman" w:hAnsi="Times New Roman" w:cs="Times New Roman"/>
-                <w:sz w:val="20"/>
-                <w:szCs w:val="20"/>
-              </w:rPr>
-            </w:pPr>
-            <w:proofErr w:type="spellStart"/>
-            <w:r>
-              <w:rPr>
-                <w:rFonts w:ascii="Times New Roman" w:eastAsia="Times New Roman" w:hAnsi="Times New Roman" w:cs="Times New Roman"/>
-                <w:sz w:val="20"/>
-                <w:szCs w:val="20"/>
-              </w:rPr>
-              <w:t>CoffeeMaker</w:t>
-            </w:r>
-            <w:proofErr w:type="spellEnd"/>
-            <w:r>
-              <w:rPr>
-                <w:rFonts w:ascii="Times New Roman" w:eastAsia="Times New Roman" w:hAnsi="Times New Roman" w:cs="Times New Roman"/>
-                <w:sz w:val="20"/>
-                <w:szCs w:val="20"/>
-              </w:rPr>
-              <w:t xml:space="preserve"> returned to waiting state.</w:t>
+              <w:t>eturn change 1</w:t>
+            </w:r>
+            <w:bookmarkStart w:id="0" w:name="_GoBack"/>
+            <w:bookmarkEnd w:id="0"/>
+            <w:r>
+              <w:rPr>
+                <w:rFonts w:ascii="Times New Roman" w:eastAsia="Times New Roman" w:hAnsi="Times New Roman" w:cs="Times New Roman"/>
+                <w:sz w:val="20"/>
+                <w:szCs w:val="20"/>
+              </w:rPr>
+              <w:t>0.</w:t>
+            </w:r>
+          </w:p>
+          <w:p>
+            <w:pPr>
+              <w:spacing w:after="0" w:line="240" w:lineRule="auto"/>
+              <w:rPr>
+                <w:rFonts w:ascii="Times New Roman" w:eastAsia="Times New Roman" w:hAnsi="Times New Roman" w:cs="Times New Roman"/>
+                <w:sz w:val="20"/>
+                <w:szCs w:val="20"/>
+              </w:rPr>
+            </w:pPr>
+            <w:r>
+              <w:rPr>
+                <w:rFonts w:ascii="Times New Roman" w:eastAsia="Times New Roman" w:hAnsi="Times New Roman" w:cs="Times New Roman"/>
+                <w:sz w:val="20"/>
+                <w:szCs w:val="20"/>
+              </w:rPr>
+              <w:lastRenderedPageBreak/>
+              <w:t>CoffeeMaker returned to waiting state.</w:t>
             </w:r>
           </w:p>
         </w:tc>
@@ -3959,68 +3703,34 @@
                 <w:sz w:val="20"/>
                 <w:szCs w:val="20"/>
               </w:rPr>
-              <w:t xml:space="preserve">Select: </w:t>
-            </w:r>
-            <w:proofErr w:type="spellStart"/>
-            <w:r>
-              <w:rPr>
-                <w:rFonts w:ascii="Times New Roman" w:eastAsia="Times New Roman" w:hAnsi="Times New Roman" w:cs="Times New Roman"/>
-                <w:sz w:val="20"/>
-                <w:szCs w:val="20"/>
-              </w:rPr>
-              <w:t>Coffee</w:t>
-            </w:r>
-            <w:r>
-              <w:rPr>
-                <w:rFonts w:ascii="Times New Roman" w:eastAsia="Times New Roman" w:hAnsi="Times New Roman" w:cs="Times New Roman"/>
-                <w:sz w:val="20"/>
-                <w:szCs w:val="20"/>
-              </w:rPr>
-              <w:t>Two</w:t>
-            </w:r>
-            <w:proofErr w:type="spellEnd"/>
-          </w:p>
-          <w:p>
-            <w:pPr>
-              <w:spacing w:after="0" w:line="240" w:lineRule="auto"/>
-              <w:rPr>
-                <w:rFonts w:ascii="Times New Roman" w:eastAsia="Times New Roman" w:hAnsi="Times New Roman" w:cs="Times New Roman"/>
-                <w:sz w:val="20"/>
-                <w:szCs w:val="20"/>
-              </w:rPr>
-            </w:pPr>
-            <w:r>
-              <w:rPr>
-                <w:rFonts w:ascii="Times New Roman" w:eastAsia="Times New Roman" w:hAnsi="Times New Roman" w:cs="Times New Roman"/>
-                <w:sz w:val="20"/>
-                <w:szCs w:val="20"/>
-              </w:rPr>
-              <w:t>Amount to pay: 5</w:t>
-            </w:r>
-            <w:r>
-              <w:rPr>
-                <w:rFonts w:ascii="Times New Roman" w:eastAsia="Times New Roman" w:hAnsi="Times New Roman" w:cs="Times New Roman"/>
-                <w:sz w:val="20"/>
-                <w:szCs w:val="20"/>
-              </w:rPr>
-              <w:t>0</w:t>
-            </w:r>
-            <w:r>
-              <w:rPr>
-                <w:rFonts w:ascii="Times New Roman" w:eastAsia="Times New Roman" w:hAnsi="Times New Roman" w:cs="Times New Roman"/>
-                <w:sz w:val="20"/>
-                <w:szCs w:val="20"/>
-              </w:rPr>
-              <w:br/>
-              <w:t>Amount Paid: 5</w:t>
-            </w:r>
-            <w:r>
-              <w:rPr>
-                <w:rFonts w:ascii="Times New Roman" w:eastAsia="Times New Roman" w:hAnsi="Times New Roman" w:cs="Times New Roman"/>
-                <w:sz w:val="20"/>
-                <w:szCs w:val="20"/>
-              </w:rPr>
-              <w:t>0</w:t>
+              <w:t>Select: CoffeeTwo</w:t>
+            </w:r>
+          </w:p>
+          <w:p>
+            <w:pPr>
+              <w:spacing w:after="0" w:line="240" w:lineRule="auto"/>
+              <w:rPr>
+                <w:rFonts w:ascii="Times New Roman" w:eastAsia="Times New Roman" w:hAnsi="Times New Roman" w:cs="Times New Roman"/>
+                <w:sz w:val="20"/>
+                <w:szCs w:val="20"/>
+              </w:rPr>
+            </w:pPr>
+            <w:r>
+              <w:rPr>
+                <w:rFonts w:ascii="Times New Roman" w:eastAsia="Times New Roman" w:hAnsi="Times New Roman" w:cs="Times New Roman"/>
+                <w:sz w:val="20"/>
+                <w:szCs w:val="20"/>
+              </w:rPr>
+              <w:t>Amount to pay: 50</w:t>
+            </w:r>
+            <w:r>
+              <w:rPr>
+                <w:rFonts w:ascii="Times New Roman" w:eastAsia="Times New Roman" w:hAnsi="Times New Roman" w:cs="Times New Roman"/>
+                <w:sz w:val="20"/>
+                <w:szCs w:val="20"/>
+              </w:rPr>
+              <w:br/>
+              <w:t>Amount Paid: 50</w:t>
             </w:r>
           </w:p>
         </w:tc>
@@ -4050,87 +3760,43 @@
                 <w:sz w:val="20"/>
                 <w:szCs w:val="20"/>
               </w:rPr>
-              <w:t>The user is not able to purchase a beverage because t</w:t>
-            </w:r>
-            <w:r>
-              <w:rPr>
-                <w:rFonts w:ascii="Times New Roman" w:eastAsia="Times New Roman" w:hAnsi="Times New Roman" w:cs="Times New Roman"/>
-                <w:sz w:val="20"/>
-                <w:szCs w:val="20"/>
-              </w:rPr>
-              <w:t>he beverag</w:t>
-            </w:r>
-            <w:bookmarkStart w:id="0" w:name="_GoBack"/>
-            <w:bookmarkEnd w:id="0"/>
-            <w:r>
-              <w:rPr>
-                <w:rFonts w:ascii="Times New Roman" w:eastAsia="Times New Roman" w:hAnsi="Times New Roman" w:cs="Times New Roman"/>
-                <w:sz w:val="20"/>
-                <w:szCs w:val="20"/>
-              </w:rPr>
-              <w:t>e is not in the recipe book.</w:t>
-            </w:r>
-          </w:p>
-          <w:p>
-            <w:pPr>
-              <w:spacing w:after="0" w:line="240" w:lineRule="auto"/>
-              <w:rPr>
-                <w:rFonts w:ascii="Times New Roman" w:eastAsia="Times New Roman" w:hAnsi="Times New Roman" w:cs="Times New Roman"/>
-                <w:sz w:val="20"/>
-                <w:szCs w:val="20"/>
-              </w:rPr>
-            </w:pPr>
-            <w:r>
-              <w:rPr>
-                <w:rFonts w:ascii="Times New Roman" w:eastAsia="Times New Roman" w:hAnsi="Times New Roman" w:cs="Times New Roman"/>
-                <w:sz w:val="20"/>
-                <w:szCs w:val="20"/>
-              </w:rPr>
-              <w:t>R</w:t>
-            </w:r>
-            <w:r>
-              <w:rPr>
-                <w:rFonts w:ascii="Times New Roman" w:eastAsia="Times New Roman" w:hAnsi="Times New Roman" w:cs="Times New Roman"/>
-                <w:sz w:val="20"/>
-                <w:szCs w:val="20"/>
-              </w:rPr>
-              <w:t>eturn change 5</w:t>
-            </w:r>
-            <w:r>
-              <w:rPr>
-                <w:rFonts w:ascii="Times New Roman" w:eastAsia="Times New Roman" w:hAnsi="Times New Roman" w:cs="Times New Roman"/>
-                <w:sz w:val="20"/>
-                <w:szCs w:val="20"/>
-              </w:rPr>
-              <w:t>0.</w:t>
-            </w:r>
-          </w:p>
-          <w:p>
-            <w:pPr>
-              <w:spacing w:after="0" w:line="240" w:lineRule="auto"/>
-              <w:rPr>
-                <w:rFonts w:ascii="Times New Roman" w:eastAsia="Times New Roman" w:hAnsi="Times New Roman" w:cs="Times New Roman"/>
-                <w:sz w:val="20"/>
-                <w:szCs w:val="20"/>
-              </w:rPr>
-            </w:pPr>
-            <w:proofErr w:type="spellStart"/>
-            <w:r>
-              <w:rPr>
-                <w:rFonts w:ascii="Times New Roman" w:eastAsia="Times New Roman" w:hAnsi="Times New Roman" w:cs="Times New Roman"/>
-                <w:sz w:val="20"/>
-                <w:szCs w:val="20"/>
-              </w:rPr>
-              <w:t>CoffeeMaker</w:t>
-            </w:r>
-            <w:proofErr w:type="spellEnd"/>
-            <w:r>
-              <w:rPr>
-                <w:rFonts w:ascii="Times New Roman" w:eastAsia="Times New Roman" w:hAnsi="Times New Roman" w:cs="Times New Roman"/>
-                <w:sz w:val="20"/>
-                <w:szCs w:val="20"/>
-              </w:rPr>
-              <w:t xml:space="preserve"> returned to waiting state.</w:t>
+              <w:t>The user is not able to purchase a beverage because the beverage is not in the recipe book.</w:t>
+            </w:r>
+          </w:p>
+          <w:p>
+            <w:pPr>
+              <w:spacing w:after="0" w:line="240" w:lineRule="auto"/>
+              <w:rPr>
+                <w:rFonts w:ascii="Times New Roman" w:eastAsia="Times New Roman" w:hAnsi="Times New Roman" w:cs="Times New Roman"/>
+                <w:sz w:val="20"/>
+                <w:szCs w:val="20"/>
+              </w:rPr>
+            </w:pPr>
+            <w:r>
+              <w:rPr>
+                <w:rFonts w:ascii="Times New Roman" w:eastAsia="Times New Roman" w:hAnsi="Times New Roman" w:cs="Times New Roman"/>
+                <w:sz w:val="20"/>
+                <w:szCs w:val="20"/>
+              </w:rPr>
+              <w:t>Return change 50.</w:t>
+            </w:r>
+          </w:p>
+          <w:p>
+            <w:pPr>
+              <w:spacing w:after="0" w:line="240" w:lineRule="auto"/>
+              <w:rPr>
+                <w:rFonts w:ascii="Times New Roman" w:eastAsia="Times New Roman" w:hAnsi="Times New Roman" w:cs="Times New Roman"/>
+                <w:sz w:val="20"/>
+                <w:szCs w:val="20"/>
+              </w:rPr>
+            </w:pPr>
+            <w:r>
+              <w:rPr>
+                <w:rFonts w:ascii="Times New Roman" w:eastAsia="Times New Roman" w:hAnsi="Times New Roman" w:cs="Times New Roman"/>
+                <w:sz w:val="20"/>
+                <w:szCs w:val="20"/>
+              </w:rPr>
+              <w:t>CoffeeMaker returned to waiting state.</w:t>
             </w:r>
           </w:p>
         </w:tc>

</xml_diff>